<commit_message>
Lab 2 almost done
</commit_message>
<xml_diff>
--- a/lab1/report/report.docx
+++ b/lab1/report/report.docx
@@ -460,15 +460,7 @@
         <w:jc w:val="both"/>
       </w:pPr>
       <w:r>
-        <w:t>Программа должна реализовывать</w:t>
-      </w:r>
-      <w:r>
-        <w:t xml:space="preserve"> комбинированный способ организации таблицы идентификаторов. Для организации таблицы используется простейшая хэш-функция, указанная в варианте задания, а при возникновении коллизий используется дополнительный метод размещения идентификаторов в памяти. Если в качестве этого метода используется дерево или списо</w:t>
-      </w:r>
-      <w:bookmarkStart w:id="0" w:name="_GoBack"/>
-      <w:bookmarkEnd w:id="0"/>
-      <w:r>
-        <w:t>к, то они должны быть связаны с элементом главной хэш-таблицы.</w:t>
+        <w:t>Программа должна реализовывать комбинированный способ организации таблицы идентификаторов. Для организации таблицы используется простейшая хэш-функция, указанная в варианте задания, а при возникновении коллизий используется дополнительный метод размещения идентификаторов в памяти. Если в качестве этого метода используется дерево или список, то они должны быть связаны с элементом главной хэш-таблицы.</w:t>
       </w:r>
     </w:p>
     <w:p>
@@ -580,7 +572,6 @@
           <w:rFonts w:ascii="Lucida Console" w:hAnsi="Lucida Console"/>
           <w:sz w:val="18"/>
           <w:szCs w:val="18"/>
-          <w:lang w:val="en-GB"/>
         </w:rPr>
       </w:pPr>
     </w:p>
@@ -1636,6 +1627,55 @@
           <w:lang w:val="en-GB"/>
         </w:rPr>
       </w:pPr>
+      <w:r>
+        <w:rPr>
+          <w:rFonts w:ascii="Lucida Console" w:hAnsi="Lucida Console"/>
+          <w:sz w:val="18"/>
+          <w:szCs w:val="18"/>
+          <w:lang w:val="en-GB"/>
+        </w:rPr>
+        <w:t xml:space="preserve">    </w:t>
+      </w:r>
+      <w:proofErr w:type="spellStart"/>
+      <w:r>
+        <w:rPr>
+          <w:rFonts w:ascii="Lucida Console" w:hAnsi="Lucida Console"/>
+          <w:sz w:val="18"/>
+          <w:szCs w:val="18"/>
+          <w:lang w:val="en-GB"/>
+        </w:rPr>
+        <w:t>int</w:t>
+      </w:r>
+      <w:proofErr w:type="spellEnd"/>
+      <w:r>
+        <w:rPr>
+          <w:rFonts w:ascii="Lucida Console" w:hAnsi="Lucida Console"/>
+          <w:sz w:val="18"/>
+          <w:szCs w:val="18"/>
+          <w:lang w:val="en-GB"/>
+        </w:rPr>
+        <w:t xml:space="preserve"> </w:t>
+      </w:r>
+      <w:proofErr w:type="spellStart"/>
+      <w:r>
+        <w:rPr>
+          <w:rFonts w:ascii="Lucida Console" w:hAnsi="Lucida Console"/>
+          <w:sz w:val="18"/>
+          <w:szCs w:val="18"/>
+          <w:lang w:val="en-GB"/>
+        </w:rPr>
+        <w:t>numOfElements</w:t>
+      </w:r>
+      <w:proofErr w:type="spellEnd"/>
+      <w:r>
+        <w:rPr>
+          <w:rFonts w:ascii="Lucida Console" w:hAnsi="Lucida Console"/>
+          <w:sz w:val="18"/>
+          <w:szCs w:val="18"/>
+          <w:lang w:val="en-GB"/>
+        </w:rPr>
+        <w:t xml:space="preserve"> = 0;</w:t>
+      </w:r>
     </w:p>
     <w:p>
       <w:pPr>
@@ -1757,6 +1797,46 @@
           <w:szCs w:val="18"/>
           <w:lang w:val="en-GB"/>
         </w:rPr>
+        <w:t>numOfElements</w:t>
+      </w:r>
+      <w:proofErr w:type="spellEnd"/>
+      <w:r>
+        <w:rPr>
+          <w:rFonts w:ascii="Lucida Console" w:hAnsi="Lucida Console"/>
+          <w:sz w:val="18"/>
+          <w:szCs w:val="18"/>
+          <w:lang w:val="en-GB"/>
+        </w:rPr>
+        <w:t>++;</w:t>
+      </w:r>
+    </w:p>
+    <w:p>
+      <w:pPr>
+        <w:spacing w:after="0"/>
+        <w:rPr>
+          <w:rFonts w:ascii="Lucida Console" w:hAnsi="Lucida Console"/>
+          <w:sz w:val="18"/>
+          <w:szCs w:val="18"/>
+          <w:lang w:val="en-GB"/>
+        </w:rPr>
+      </w:pPr>
+      <w:r>
+        <w:rPr>
+          <w:rFonts w:ascii="Lucida Console" w:hAnsi="Lucida Console"/>
+          <w:sz w:val="18"/>
+          <w:szCs w:val="18"/>
+          <w:lang w:val="en-GB"/>
+        </w:rPr>
+        <w:t xml:space="preserve">      </w:t>
+      </w:r>
+      <w:proofErr w:type="spellStart"/>
+      <w:r>
+        <w:rPr>
+          <w:rFonts w:ascii="Lucida Console" w:hAnsi="Lucida Console"/>
+          <w:sz w:val="18"/>
+          <w:szCs w:val="18"/>
+          <w:lang w:val="en-GB"/>
+        </w:rPr>
         <w:t>hashTableEntry</w:t>
       </w:r>
       <w:proofErr w:type="spellEnd"/>
@@ -2323,86 +2403,6 @@
           <w:lang w:val="en-GB"/>
         </w:rPr>
         <w:t xml:space="preserve"> = 0;</w:t>
-      </w:r>
-    </w:p>
-    <w:p>
-      <w:pPr>
-        <w:spacing w:after="0"/>
-        <w:rPr>
-          <w:rFonts w:ascii="Lucida Console" w:hAnsi="Lucida Console"/>
-          <w:sz w:val="18"/>
-          <w:szCs w:val="18"/>
-          <w:lang w:val="en-GB"/>
-        </w:rPr>
-      </w:pPr>
-      <w:r>
-        <w:rPr>
-          <w:rFonts w:ascii="Lucida Console" w:hAnsi="Lucida Console"/>
-          <w:sz w:val="18"/>
-          <w:szCs w:val="18"/>
-          <w:lang w:val="en-GB"/>
-        </w:rPr>
-        <w:t xml:space="preserve">        //</w:t>
-      </w:r>
-      <w:proofErr w:type="spellStart"/>
-      <w:r>
-        <w:rPr>
-          <w:rFonts w:ascii="Lucida Console" w:hAnsi="Lucida Console"/>
-          <w:sz w:val="18"/>
-          <w:szCs w:val="18"/>
-          <w:lang w:val="en-GB"/>
-        </w:rPr>
-        <w:t>cout</w:t>
-      </w:r>
-      <w:proofErr w:type="spellEnd"/>
-      <w:r>
-        <w:rPr>
-          <w:rFonts w:ascii="Lucida Console" w:hAnsi="Lucida Console"/>
-          <w:sz w:val="18"/>
-          <w:szCs w:val="18"/>
-          <w:lang w:val="en-GB"/>
-        </w:rPr>
-        <w:t xml:space="preserve"> &lt;&lt; "New entry's </w:t>
-      </w:r>
-      <w:proofErr w:type="gramStart"/>
-      <w:r>
-        <w:rPr>
-          <w:rFonts w:ascii="Lucida Console" w:hAnsi="Lucida Console"/>
-          <w:sz w:val="18"/>
-          <w:szCs w:val="18"/>
-          <w:lang w:val="en-GB"/>
-        </w:rPr>
-        <w:t>next :</w:t>
-      </w:r>
-      <w:proofErr w:type="gramEnd"/>
-      <w:r>
-        <w:rPr>
-          <w:rFonts w:ascii="Lucida Console" w:hAnsi="Lucida Console"/>
-          <w:sz w:val="18"/>
-          <w:szCs w:val="18"/>
-          <w:lang w:val="en-GB"/>
-        </w:rPr>
-        <w:t xml:space="preserve"> " &lt;&lt; (*entry).next &lt;&lt; </w:t>
-      </w:r>
-      <w:proofErr w:type="spellStart"/>
-      <w:r>
-        <w:rPr>
-          <w:rFonts w:ascii="Lucida Console" w:hAnsi="Lucida Console"/>
-          <w:sz w:val="18"/>
-          <w:szCs w:val="18"/>
-          <w:lang w:val="en-GB"/>
-        </w:rPr>
-        <w:t>endl</w:t>
-      </w:r>
-      <w:proofErr w:type="spellEnd"/>
-      <w:r>
-        <w:rPr>
-          <w:rFonts w:ascii="Lucida Console" w:hAnsi="Lucida Console"/>
-          <w:sz w:val="18"/>
-          <w:szCs w:val="18"/>
-          <w:lang w:val="en-GB"/>
-        </w:rPr>
-        <w:t>;</w:t>
       </w:r>
     </w:p>
     <w:p>
@@ -2558,6 +2558,17 @@
           <w:lang w:val="en-GB"/>
         </w:rPr>
       </w:pPr>
+    </w:p>
+    <w:p>
+      <w:pPr>
+        <w:spacing w:after="0"/>
+        <w:rPr>
+          <w:rFonts w:ascii="Lucida Console" w:hAnsi="Lucida Console"/>
+          <w:sz w:val="18"/>
+          <w:szCs w:val="18"/>
+          <w:lang w:val="en-GB"/>
+        </w:rPr>
+      </w:pPr>
       <w:r>
         <w:rPr>
           <w:rFonts w:ascii="Lucida Console" w:hAnsi="Lucida Console"/>
@@ -2605,6 +2616,68 @@
           <w:szCs w:val="18"/>
           <w:lang w:val="en-GB"/>
         </w:rPr>
+        <w:t xml:space="preserve">    </w:t>
+      </w:r>
+      <w:proofErr w:type="spellStart"/>
+      <w:r>
+        <w:rPr>
+          <w:rFonts w:ascii="Lucida Console" w:hAnsi="Lucida Console"/>
+          <w:sz w:val="18"/>
+          <w:szCs w:val="18"/>
+          <w:lang w:val="en-GB"/>
+        </w:rPr>
+        <w:t>int</w:t>
+      </w:r>
+      <w:proofErr w:type="spellEnd"/>
+      <w:r>
+        <w:rPr>
+          <w:rFonts w:ascii="Lucida Console" w:hAnsi="Lucida Console"/>
+          <w:sz w:val="18"/>
+          <w:szCs w:val="18"/>
+          <w:lang w:val="en-GB"/>
+        </w:rPr>
+        <w:t xml:space="preserve"> </w:t>
+      </w:r>
+      <w:proofErr w:type="spellStart"/>
+      <w:r>
+        <w:rPr>
+          <w:rFonts w:ascii="Lucida Console" w:hAnsi="Lucida Console"/>
+          <w:sz w:val="18"/>
+          <w:szCs w:val="18"/>
+          <w:lang w:val="en-GB"/>
+        </w:rPr>
+        <w:t>bigsum</w:t>
+      </w:r>
+      <w:proofErr w:type="spellEnd"/>
+      <w:r>
+        <w:rPr>
+          <w:rFonts w:ascii="Lucida Console" w:hAnsi="Lucida Console"/>
+          <w:sz w:val="18"/>
+          <w:szCs w:val="18"/>
+          <w:lang w:val="en-GB"/>
+        </w:rPr>
+        <w:t xml:space="preserve"> = 0;</w:t>
+      </w:r>
+      <w:bookmarkStart w:id="0" w:name="_GoBack"/>
+      <w:bookmarkEnd w:id="0"/>
+    </w:p>
+    <w:p>
+      <w:pPr>
+        <w:spacing w:after="0"/>
+        <w:rPr>
+          <w:rFonts w:ascii="Lucida Console" w:hAnsi="Lucida Console"/>
+          <w:sz w:val="18"/>
+          <w:szCs w:val="18"/>
+          <w:lang w:val="en-GB"/>
+        </w:rPr>
+      </w:pPr>
+      <w:r>
+        <w:rPr>
+          <w:rFonts w:ascii="Lucida Console" w:hAnsi="Lucida Console"/>
+          <w:sz w:val="18"/>
+          <w:szCs w:val="18"/>
+          <w:lang w:val="en-GB"/>
+        </w:rPr>
         <w:t xml:space="preserve">    for (</w:t>
       </w:r>
       <w:proofErr w:type="spellStart"/>
@@ -2716,6 +2789,66 @@
           <w:szCs w:val="18"/>
           <w:lang w:val="en-GB"/>
         </w:rPr>
+        <w:t xml:space="preserve">      sum += </w:t>
+      </w:r>
+      <w:proofErr w:type="spellStart"/>
+      <w:r>
+        <w:rPr>
+          <w:rFonts w:ascii="Lucida Console" w:hAnsi="Lucida Console"/>
+          <w:sz w:val="18"/>
+          <w:szCs w:val="18"/>
+          <w:lang w:val="en-GB"/>
+        </w:rPr>
+        <w:t>numOfCollisions</w:t>
+      </w:r>
+      <w:proofErr w:type="spellEnd"/>
+      <w:r>
+        <w:rPr>
+          <w:rFonts w:ascii="Lucida Console" w:hAnsi="Lucida Console"/>
+          <w:sz w:val="18"/>
+          <w:szCs w:val="18"/>
+          <w:lang w:val="en-GB"/>
+        </w:rPr>
+        <w:t>[</w:t>
+      </w:r>
+      <w:proofErr w:type="spellStart"/>
+      <w:r>
+        <w:rPr>
+          <w:rFonts w:ascii="Lucida Console" w:hAnsi="Lucida Console"/>
+          <w:sz w:val="18"/>
+          <w:szCs w:val="18"/>
+          <w:lang w:val="en-GB"/>
+        </w:rPr>
+        <w:t>i</w:t>
+      </w:r>
+      <w:proofErr w:type="spellEnd"/>
+      <w:r>
+        <w:rPr>
+          <w:rFonts w:ascii="Lucida Console" w:hAnsi="Lucida Console"/>
+          <w:sz w:val="18"/>
+          <w:szCs w:val="18"/>
+          <w:lang w:val="en-GB"/>
+        </w:rPr>
+        <w:t>];</w:t>
+      </w:r>
+    </w:p>
+    <w:p>
+      <w:pPr>
+        <w:spacing w:after="0"/>
+        <w:rPr>
+          <w:rFonts w:ascii="Lucida Console" w:hAnsi="Lucida Console"/>
+          <w:sz w:val="18"/>
+          <w:szCs w:val="18"/>
+          <w:lang w:val="en-GB"/>
+        </w:rPr>
+      </w:pPr>
+      <w:r>
+        <w:rPr>
+          <w:rFonts w:ascii="Lucida Console" w:hAnsi="Lucida Console"/>
+          <w:sz w:val="18"/>
+          <w:szCs w:val="18"/>
+          <w:lang w:val="en-GB"/>
+        </w:rPr>
         <w:t xml:space="preserve">      </w:t>
       </w:r>
       <w:proofErr w:type="spellStart"/>
@@ -2726,6 +2859,137 @@
           <w:szCs w:val="18"/>
           <w:lang w:val="en-GB"/>
         </w:rPr>
+        <w:t>bigsum</w:t>
+      </w:r>
+      <w:proofErr w:type="spellEnd"/>
+      <w:r>
+        <w:rPr>
+          <w:rFonts w:ascii="Lucida Console" w:hAnsi="Lucida Console"/>
+          <w:sz w:val="18"/>
+          <w:szCs w:val="18"/>
+          <w:lang w:val="en-GB"/>
+        </w:rPr>
+        <w:t xml:space="preserve"> += </w:t>
+      </w:r>
+      <w:proofErr w:type="spellStart"/>
+      <w:r>
+        <w:rPr>
+          <w:rFonts w:ascii="Lucida Console" w:hAnsi="Lucida Console"/>
+          <w:sz w:val="18"/>
+          <w:szCs w:val="18"/>
+          <w:lang w:val="en-GB"/>
+        </w:rPr>
+        <w:t>getSumEx</w:t>
+      </w:r>
+      <w:proofErr w:type="spellEnd"/>
+      <w:r>
+        <w:rPr>
+          <w:rFonts w:ascii="Lucida Console" w:hAnsi="Lucida Console"/>
+          <w:sz w:val="18"/>
+          <w:szCs w:val="18"/>
+          <w:lang w:val="en-GB"/>
+        </w:rPr>
+        <w:t>(</w:t>
+      </w:r>
+      <w:proofErr w:type="spellStart"/>
+      <w:r>
+        <w:rPr>
+          <w:rFonts w:ascii="Lucida Console" w:hAnsi="Lucida Console"/>
+          <w:sz w:val="18"/>
+          <w:szCs w:val="18"/>
+          <w:lang w:val="en-GB"/>
+        </w:rPr>
+        <w:t>numOfCollisions</w:t>
+      </w:r>
+      <w:proofErr w:type="spellEnd"/>
+      <w:r>
+        <w:rPr>
+          <w:rFonts w:ascii="Lucida Console" w:hAnsi="Lucida Console"/>
+          <w:sz w:val="18"/>
+          <w:szCs w:val="18"/>
+          <w:lang w:val="en-GB"/>
+        </w:rPr>
+        <w:t>[</w:t>
+      </w:r>
+      <w:proofErr w:type="spellStart"/>
+      <w:r>
+        <w:rPr>
+          <w:rFonts w:ascii="Lucida Console" w:hAnsi="Lucida Console"/>
+          <w:sz w:val="18"/>
+          <w:szCs w:val="18"/>
+          <w:lang w:val="en-GB"/>
+        </w:rPr>
+        <w:t>i</w:t>
+      </w:r>
+      <w:proofErr w:type="spellEnd"/>
+      <w:r>
+        <w:rPr>
+          <w:rFonts w:ascii="Lucida Console" w:hAnsi="Lucida Console"/>
+          <w:sz w:val="18"/>
+          <w:szCs w:val="18"/>
+          <w:lang w:val="en-GB"/>
+        </w:rPr>
+        <w:t>]);</w:t>
+      </w:r>
+    </w:p>
+    <w:p>
+      <w:pPr>
+        <w:spacing w:after="0"/>
+        <w:rPr>
+          <w:rFonts w:ascii="Lucida Console" w:hAnsi="Lucida Console"/>
+          <w:sz w:val="18"/>
+          <w:szCs w:val="18"/>
+          <w:lang w:val="en-GB"/>
+        </w:rPr>
+      </w:pPr>
+      <w:r>
+        <w:rPr>
+          <w:rFonts w:ascii="Lucida Console" w:hAnsi="Lucida Console"/>
+          <w:sz w:val="18"/>
+          <w:szCs w:val="18"/>
+          <w:lang w:val="en-GB"/>
+        </w:rPr>
+        <w:t xml:space="preserve">    }</w:t>
+      </w:r>
+    </w:p>
+    <w:p>
+      <w:pPr>
+        <w:spacing w:after="0"/>
+        <w:rPr>
+          <w:rFonts w:ascii="Lucida Console" w:hAnsi="Lucida Console"/>
+          <w:sz w:val="18"/>
+          <w:szCs w:val="18"/>
+          <w:lang w:val="en-GB"/>
+        </w:rPr>
+      </w:pPr>
+    </w:p>
+    <w:p>
+      <w:pPr>
+        <w:spacing w:after="0"/>
+        <w:rPr>
+          <w:rFonts w:ascii="Lucida Console" w:hAnsi="Lucida Console"/>
+          <w:sz w:val="18"/>
+          <w:szCs w:val="18"/>
+          <w:lang w:val="en-GB"/>
+        </w:rPr>
+      </w:pPr>
+      <w:r>
+        <w:rPr>
+          <w:rFonts w:ascii="Lucida Console" w:hAnsi="Lucida Console"/>
+          <w:sz w:val="18"/>
+          <w:szCs w:val="18"/>
+          <w:lang w:val="en-GB"/>
+        </w:rPr>
+        <w:t xml:space="preserve">    </w:t>
+      </w:r>
+      <w:proofErr w:type="spellStart"/>
+      <w:r>
+        <w:rPr>
+          <w:rFonts w:ascii="Lucida Console" w:hAnsi="Lucida Console"/>
+          <w:sz w:val="18"/>
+          <w:szCs w:val="18"/>
+          <w:lang w:val="en-GB"/>
+        </w:rPr>
         <w:t>cout</w:t>
       </w:r>
       <w:proofErr w:type="spellEnd"/>
@@ -2736,6 +3000,146 @@
           <w:szCs w:val="18"/>
           <w:lang w:val="en-GB"/>
         </w:rPr>
+        <w:t xml:space="preserve"> &lt;&lt; "Average number of </w:t>
+      </w:r>
+      <w:proofErr w:type="gramStart"/>
+      <w:r>
+        <w:rPr>
+          <w:rFonts w:ascii="Lucida Console" w:hAnsi="Lucida Console"/>
+          <w:sz w:val="18"/>
+          <w:szCs w:val="18"/>
+          <w:lang w:val="en-GB"/>
+        </w:rPr>
+        <w:t>collisions :</w:t>
+      </w:r>
+      <w:proofErr w:type="gramEnd"/>
+      <w:r>
+        <w:rPr>
+          <w:rFonts w:ascii="Lucida Console" w:hAnsi="Lucida Console"/>
+          <w:sz w:val="18"/>
+          <w:szCs w:val="18"/>
+          <w:lang w:val="en-GB"/>
+        </w:rPr>
+        <w:t xml:space="preserve"> " &lt;&lt; sum/counter &lt;&lt; </w:t>
+      </w:r>
+      <w:proofErr w:type="spellStart"/>
+      <w:r>
+        <w:rPr>
+          <w:rFonts w:ascii="Lucida Console" w:hAnsi="Lucida Console"/>
+          <w:sz w:val="18"/>
+          <w:szCs w:val="18"/>
+          <w:lang w:val="en-GB"/>
+        </w:rPr>
+        <w:t>endl</w:t>
+      </w:r>
+      <w:proofErr w:type="spellEnd"/>
+      <w:r>
+        <w:rPr>
+          <w:rFonts w:ascii="Lucida Console" w:hAnsi="Lucida Console"/>
+          <w:sz w:val="18"/>
+          <w:szCs w:val="18"/>
+          <w:lang w:val="en-GB"/>
+        </w:rPr>
+        <w:t>;</w:t>
+      </w:r>
+    </w:p>
+    <w:p>
+      <w:pPr>
+        <w:spacing w:after="0"/>
+        <w:rPr>
+          <w:rFonts w:ascii="Lucida Console" w:hAnsi="Lucida Console"/>
+          <w:sz w:val="18"/>
+          <w:szCs w:val="18"/>
+          <w:lang w:val="en-GB"/>
+        </w:rPr>
+      </w:pPr>
+      <w:r>
+        <w:rPr>
+          <w:rFonts w:ascii="Lucida Console" w:hAnsi="Lucida Console"/>
+          <w:sz w:val="18"/>
+          <w:szCs w:val="18"/>
+          <w:lang w:val="en-GB"/>
+        </w:rPr>
+        <w:t xml:space="preserve">    </w:t>
+      </w:r>
+      <w:proofErr w:type="spellStart"/>
+      <w:r>
+        <w:rPr>
+          <w:rFonts w:ascii="Lucida Console" w:hAnsi="Lucida Console"/>
+          <w:sz w:val="18"/>
+          <w:szCs w:val="18"/>
+          <w:lang w:val="en-GB"/>
+        </w:rPr>
+        <w:t>cout</w:t>
+      </w:r>
+      <w:proofErr w:type="spellEnd"/>
+      <w:r>
+        <w:rPr>
+          <w:rFonts w:ascii="Lucida Console" w:hAnsi="Lucida Console"/>
+          <w:sz w:val="18"/>
+          <w:szCs w:val="18"/>
+          <w:lang w:val="en-GB"/>
+        </w:rPr>
+        <w:t xml:space="preserve"> &lt;&lt; "Average number of </w:t>
+      </w:r>
+      <w:proofErr w:type="gramStart"/>
+      <w:r>
+        <w:rPr>
+          <w:rFonts w:ascii="Lucida Console" w:hAnsi="Lucida Console"/>
+          <w:sz w:val="18"/>
+          <w:szCs w:val="18"/>
+          <w:lang w:val="en-GB"/>
+        </w:rPr>
+        <w:t>compares :</w:t>
+      </w:r>
+      <w:proofErr w:type="gramEnd"/>
+      <w:r>
+        <w:rPr>
+          <w:rFonts w:ascii="Lucida Console" w:hAnsi="Lucida Console"/>
+          <w:sz w:val="18"/>
+          <w:szCs w:val="18"/>
+          <w:lang w:val="en-GB"/>
+        </w:rPr>
+        <w:t xml:space="preserve"> " &lt;&lt; </w:t>
+      </w:r>
+      <w:proofErr w:type="spellStart"/>
+      <w:r>
+        <w:rPr>
+          <w:rFonts w:ascii="Lucida Console" w:hAnsi="Lucida Console"/>
+          <w:sz w:val="18"/>
+          <w:szCs w:val="18"/>
+          <w:lang w:val="en-GB"/>
+        </w:rPr>
+        <w:t>bigsum</w:t>
+      </w:r>
+      <w:proofErr w:type="spellEnd"/>
+      <w:r>
+        <w:rPr>
+          <w:rFonts w:ascii="Lucida Console" w:hAnsi="Lucida Console"/>
+          <w:sz w:val="18"/>
+          <w:szCs w:val="18"/>
+          <w:lang w:val="en-GB"/>
+        </w:rPr>
+        <w:t>/</w:t>
+      </w:r>
+      <w:proofErr w:type="spellStart"/>
+      <w:r>
+        <w:rPr>
+          <w:rFonts w:ascii="Lucida Console" w:hAnsi="Lucida Console"/>
+          <w:sz w:val="18"/>
+          <w:szCs w:val="18"/>
+          <w:lang w:val="en-GB"/>
+        </w:rPr>
+        <w:t>numOfElements</w:t>
+      </w:r>
+      <w:proofErr w:type="spellEnd"/>
+      <w:r>
+        <w:rPr>
+          <w:rFonts w:ascii="Lucida Console" w:hAnsi="Lucida Console"/>
+          <w:sz w:val="18"/>
+          <w:szCs w:val="18"/>
+          <w:lang w:val="en-GB"/>
+        </w:rPr>
         <w:t xml:space="preserve"> &lt;&lt; </w:t>
       </w:r>
       <w:proofErr w:type="spellStart"/>
@@ -2746,46 +3150,6 @@
           <w:szCs w:val="18"/>
           <w:lang w:val="en-GB"/>
         </w:rPr>
-        <w:t>numOfCollisions</w:t>
-      </w:r>
-      <w:proofErr w:type="spellEnd"/>
-      <w:r>
-        <w:rPr>
-          <w:rFonts w:ascii="Lucida Console" w:hAnsi="Lucida Console"/>
-          <w:sz w:val="18"/>
-          <w:szCs w:val="18"/>
-          <w:lang w:val="en-GB"/>
-        </w:rPr>
-        <w:t>[</w:t>
-      </w:r>
-      <w:proofErr w:type="spellStart"/>
-      <w:r>
-        <w:rPr>
-          <w:rFonts w:ascii="Lucida Console" w:hAnsi="Lucida Console"/>
-          <w:sz w:val="18"/>
-          <w:szCs w:val="18"/>
-          <w:lang w:val="en-GB"/>
-        </w:rPr>
-        <w:t>i</w:t>
-      </w:r>
-      <w:proofErr w:type="spellEnd"/>
-      <w:r>
-        <w:rPr>
-          <w:rFonts w:ascii="Lucida Console" w:hAnsi="Lucida Console"/>
-          <w:sz w:val="18"/>
-          <w:szCs w:val="18"/>
-          <w:lang w:val="en-GB"/>
-        </w:rPr>
-        <w:t xml:space="preserve">] &lt;&lt; </w:t>
-      </w:r>
-      <w:proofErr w:type="spellStart"/>
-      <w:r>
-        <w:rPr>
-          <w:rFonts w:ascii="Lucida Console" w:hAnsi="Lucida Console"/>
-          <w:sz w:val="18"/>
-          <w:szCs w:val="18"/>
-          <w:lang w:val="en-GB"/>
-        </w:rPr>
         <w:t>endl</w:t>
       </w:r>
       <w:proofErr w:type="spellEnd"/>
@@ -2806,146 +3170,41 @@
           <w:rFonts w:ascii="Lucida Console" w:hAnsi="Lucida Console"/>
           <w:sz w:val="18"/>
           <w:szCs w:val="18"/>
-          <w:lang w:val="en-GB"/>
-        </w:rPr>
-      </w:pPr>
-      <w:r>
-        <w:rPr>
-          <w:rFonts w:ascii="Lucida Console" w:hAnsi="Lucida Console"/>
-          <w:sz w:val="18"/>
-          <w:szCs w:val="18"/>
-          <w:lang w:val="en-GB"/>
-        </w:rPr>
-        <w:t xml:space="preserve">      sum += </w:t>
-      </w:r>
-      <w:proofErr w:type="spellStart"/>
-      <w:r>
-        <w:rPr>
-          <w:rFonts w:ascii="Lucida Console" w:hAnsi="Lucida Console"/>
-          <w:sz w:val="18"/>
-          <w:szCs w:val="18"/>
-          <w:lang w:val="en-GB"/>
-        </w:rPr>
-        <w:t>numOfCollisions</w:t>
-      </w:r>
-      <w:proofErr w:type="spellEnd"/>
-      <w:r>
-        <w:rPr>
-          <w:rFonts w:ascii="Lucida Console" w:hAnsi="Lucida Console"/>
-          <w:sz w:val="18"/>
-          <w:szCs w:val="18"/>
-          <w:lang w:val="en-GB"/>
-        </w:rPr>
-        <w:t>[</w:t>
-      </w:r>
-      <w:proofErr w:type="spellStart"/>
-      <w:r>
-        <w:rPr>
-          <w:rFonts w:ascii="Lucida Console" w:hAnsi="Lucida Console"/>
-          <w:sz w:val="18"/>
-          <w:szCs w:val="18"/>
-          <w:lang w:val="en-GB"/>
-        </w:rPr>
-        <w:t>i</w:t>
-      </w:r>
-      <w:proofErr w:type="spellEnd"/>
-      <w:r>
-        <w:rPr>
-          <w:rFonts w:ascii="Lucida Console" w:hAnsi="Lucida Console"/>
-          <w:sz w:val="18"/>
-          <w:szCs w:val="18"/>
-          <w:lang w:val="en-GB"/>
-        </w:rPr>
-        <w:t>];</w:t>
-      </w:r>
-    </w:p>
-    <w:p>
-      <w:pPr>
-        <w:spacing w:after="0"/>
-        <w:rPr>
-          <w:rFonts w:ascii="Lucida Console" w:hAnsi="Lucida Console"/>
-          <w:sz w:val="18"/>
-          <w:szCs w:val="18"/>
-          <w:lang w:val="en-GB"/>
-        </w:rPr>
-      </w:pPr>
-      <w:r>
-        <w:rPr>
-          <w:rFonts w:ascii="Lucida Console" w:hAnsi="Lucida Console"/>
-          <w:sz w:val="18"/>
-          <w:szCs w:val="18"/>
-          <w:lang w:val="en-GB"/>
-        </w:rPr>
-        <w:t xml:space="preserve">    }</w:t>
-      </w:r>
-    </w:p>
-    <w:p>
-      <w:pPr>
-        <w:spacing w:after="0"/>
-        <w:rPr>
-          <w:rFonts w:ascii="Lucida Console" w:hAnsi="Lucida Console"/>
-          <w:sz w:val="18"/>
-          <w:szCs w:val="18"/>
-          <w:lang w:val="en-GB"/>
-        </w:rPr>
-      </w:pPr>
-    </w:p>
-    <w:p>
-      <w:pPr>
-        <w:spacing w:after="0"/>
-        <w:rPr>
-          <w:rFonts w:ascii="Lucida Console" w:hAnsi="Lucida Console"/>
-          <w:sz w:val="18"/>
-          <w:szCs w:val="18"/>
-          <w:lang w:val="en-GB"/>
-        </w:rPr>
-      </w:pPr>
-      <w:r>
-        <w:rPr>
-          <w:rFonts w:ascii="Lucida Console" w:hAnsi="Lucida Console"/>
-          <w:sz w:val="18"/>
-          <w:szCs w:val="18"/>
-          <w:lang w:val="en-GB"/>
-        </w:rPr>
-        <w:t xml:space="preserve">    </w:t>
-      </w:r>
-      <w:proofErr w:type="spellStart"/>
-      <w:r>
-        <w:rPr>
-          <w:rFonts w:ascii="Lucida Console" w:hAnsi="Lucida Console"/>
-          <w:sz w:val="18"/>
-          <w:szCs w:val="18"/>
-          <w:lang w:val="en-GB"/>
-        </w:rPr>
-        <w:t>cout</w:t>
-      </w:r>
-      <w:proofErr w:type="spellEnd"/>
-      <w:r>
-        <w:rPr>
-          <w:rFonts w:ascii="Lucida Console" w:hAnsi="Lucida Console"/>
-          <w:sz w:val="18"/>
-          <w:szCs w:val="18"/>
-          <w:lang w:val="en-GB"/>
-        </w:rPr>
-        <w:t xml:space="preserve"> &lt;&lt; "Average number of collisions (compares to find element): " &lt;&lt; (float)sum/counter &lt;&lt; </w:t>
-      </w:r>
-      <w:proofErr w:type="spellStart"/>
-      <w:r>
-        <w:rPr>
-          <w:rFonts w:ascii="Lucida Console" w:hAnsi="Lucida Console"/>
-          <w:sz w:val="18"/>
-          <w:szCs w:val="18"/>
-          <w:lang w:val="en-GB"/>
-        </w:rPr>
-        <w:t>endl</w:t>
-      </w:r>
-      <w:proofErr w:type="spellEnd"/>
-      <w:r>
-        <w:rPr>
-          <w:rFonts w:ascii="Lucida Console" w:hAnsi="Lucida Console"/>
-          <w:sz w:val="18"/>
-          <w:szCs w:val="18"/>
-          <w:lang w:val="en-GB"/>
+        </w:rPr>
+      </w:pPr>
+      <w:r>
+        <w:rPr>
+          <w:rFonts w:ascii="Lucida Console" w:hAnsi="Lucida Console"/>
+          <w:sz w:val="18"/>
+          <w:szCs w:val="18"/>
+          <w:lang w:val="en-GB"/>
+        </w:rPr>
+        <w:t xml:space="preserve">    return</w:t>
+      </w:r>
+      <w:r>
+        <w:rPr>
+          <w:rFonts w:ascii="Lucida Console" w:hAnsi="Lucida Console"/>
+          <w:sz w:val="18"/>
+          <w:szCs w:val="18"/>
+        </w:rPr>
+        <w:t xml:space="preserve"> </w:t>
+      </w:r>
+      <w:proofErr w:type="spellStart"/>
+      <w:r>
+        <w:rPr>
+          <w:rFonts w:ascii="Lucida Console" w:hAnsi="Lucida Console"/>
+          <w:sz w:val="18"/>
+          <w:szCs w:val="18"/>
+          <w:lang w:val="en-GB"/>
+        </w:rPr>
+        <w:t>hashTable</w:t>
+      </w:r>
+      <w:proofErr w:type="spellEnd"/>
+      <w:r>
+        <w:rPr>
+          <w:rFonts w:ascii="Lucida Console" w:hAnsi="Lucida Console"/>
+          <w:sz w:val="18"/>
+          <w:szCs w:val="18"/>
         </w:rPr>
         <w:t>;</w:t>
       </w:r>
@@ -2964,106 +3223,38 @@
           <w:rFonts w:ascii="Lucida Console" w:hAnsi="Lucida Console"/>
           <w:sz w:val="18"/>
           <w:szCs w:val="18"/>
-          <w:lang w:val="en-GB"/>
-        </w:rPr>
-        <w:t xml:space="preserve">    </w:t>
-      </w:r>
-      <w:proofErr w:type="spellStart"/>
-      <w:r>
-        <w:rPr>
-          <w:rFonts w:ascii="Lucida Console" w:hAnsi="Lucida Console"/>
-          <w:sz w:val="18"/>
-          <w:szCs w:val="18"/>
-        </w:rPr>
-        <w:t>return</w:t>
-      </w:r>
-      <w:proofErr w:type="spellEnd"/>
-      <w:r>
-        <w:rPr>
-          <w:rFonts w:ascii="Lucida Console" w:hAnsi="Lucida Console"/>
-          <w:sz w:val="18"/>
-          <w:szCs w:val="18"/>
-        </w:rPr>
+        </w:rPr>
+        <w:t>}</w:t>
+      </w:r>
+    </w:p>
+    <w:p>
+      <w:pPr>
+        <w:spacing w:after="0"/>
+        <w:rPr>
+          <w:rFonts w:ascii="Lucida Console" w:hAnsi="Lucida Console"/>
+          <w:sz w:val="18"/>
+          <w:szCs w:val="18"/>
+        </w:rPr>
+      </w:pPr>
+    </w:p>
+    <w:p>
+      <w:pPr>
+        <w:spacing w:after="0"/>
+      </w:pPr>
+      <w:r>
+        <w:t xml:space="preserve">Где структура </w:t>
+      </w:r>
+      <w:proofErr w:type="spellStart"/>
+      <w:r>
+        <w:rPr>
+          <w:lang w:val="en-GB"/>
+        </w:rPr>
+        <w:t>hashTableEntry</w:t>
+      </w:r>
+      <w:proofErr w:type="spellEnd"/>
+      <w:r>
         <w:t xml:space="preserve"> </w:t>
       </w:r>
-      <w:proofErr w:type="spellStart"/>
-      <w:r>
-        <w:rPr>
-          <w:rFonts w:ascii="Lucida Console" w:hAnsi="Lucida Console"/>
-          <w:sz w:val="18"/>
-          <w:szCs w:val="18"/>
-        </w:rPr>
-        <w:t>hashTable</w:t>
-      </w:r>
-      <w:proofErr w:type="spellEnd"/>
-      <w:r>
-        <w:rPr>
-          <w:rFonts w:ascii="Lucida Console" w:hAnsi="Lucida Console"/>
-          <w:sz w:val="18"/>
-          <w:szCs w:val="18"/>
-        </w:rPr>
-        <w:t>;</w:t>
-      </w:r>
-    </w:p>
-    <w:p>
-      <w:pPr>
-        <w:spacing w:after="0"/>
-        <w:rPr>
-          <w:rFonts w:ascii="Lucida Console" w:hAnsi="Lucida Console"/>
-          <w:sz w:val="18"/>
-          <w:szCs w:val="18"/>
-        </w:rPr>
-      </w:pPr>
-      <w:r>
-        <w:rPr>
-          <w:rFonts w:ascii="Lucida Console" w:hAnsi="Lucida Console"/>
-          <w:sz w:val="18"/>
-          <w:szCs w:val="18"/>
-        </w:rPr>
-        <w:t>}</w:t>
-      </w:r>
-    </w:p>
-    <w:p>
-      <w:pPr>
-        <w:spacing w:after="0"/>
-        <w:rPr>
-          <w:rFonts w:ascii="Lucida Console" w:hAnsi="Lucida Console"/>
-          <w:sz w:val="18"/>
-          <w:szCs w:val="18"/>
-        </w:rPr>
-      </w:pPr>
-    </w:p>
-    <w:p>
-      <w:pPr>
-        <w:spacing w:after="0"/>
-        <w:rPr>
-          <w:rFonts w:ascii="Lucida Console" w:hAnsi="Lucida Console"/>
-          <w:sz w:val="18"/>
-          <w:szCs w:val="18"/>
-        </w:rPr>
-      </w:pPr>
-    </w:p>
-    <w:p>
-      <w:pPr>
-        <w:spacing w:after="0"/>
-      </w:pPr>
-      <w:r>
-        <w:t xml:space="preserve">Где структура </w:t>
-      </w:r>
-      <w:proofErr w:type="spellStart"/>
-      <w:r>
-        <w:rPr>
-          <w:lang w:val="en-GB"/>
-        </w:rPr>
-        <w:t>hashTableEntry</w:t>
-      </w:r>
-      <w:proofErr w:type="spellEnd"/>
-      <w:r>
-        <w:rPr>
-          <w:lang w:val="en-GB"/>
-        </w:rPr>
-        <w:t xml:space="preserve"> </w:t>
-      </w:r>
       <w:r>
         <w:t>определена как</w:t>
       </w:r>
@@ -3088,7 +3279,6 @@
           <w:rFonts w:ascii="Lucida Console" w:hAnsi="Lucida Console"/>
           <w:sz w:val="18"/>
           <w:szCs w:val="18"/>
-          <w:lang w:val="en-GB"/>
         </w:rPr>
         <w:t xml:space="preserve"> </w:t>
       </w:r>
@@ -6381,7 +6571,7 @@
 </file>
 
 <file path=customXml/itemProps1.xml><?xml version="1.0" encoding="utf-8"?>
-<ds:datastoreItem xmlns:ds="http://schemas.openxmlformats.org/officeDocument/2006/customXml" ds:itemID="{62AAF229-F068-4C39-8E1A-E808DB946F94}">
+<ds:datastoreItem xmlns:ds="http://schemas.openxmlformats.org/officeDocument/2006/customXml" ds:itemID="{99B2ECE3-75C0-45BB-9719-8E4B0BD01D62}">
   <ds:schemaRefs>
     <ds:schemaRef ds:uri="http://schemas.openxmlformats.org/officeDocument/2006/bibliography"/>
   </ds:schemaRefs>

</xml_diff>